<commit_message>
Correct issues highlighted in protocol
</commit_message>
<xml_diff>
--- a/data-raw/28_2022-07-27.docx
+++ b/data-raw/28_2022-07-27.docx
@@ -276,6 +276,41 @@
           <w:rtl w:val="0"/>
         </w:rPr>
         <w:t xml:space="preserve">Oh, yeah I can see the goat house there.</w:t>
+      </w:r>
+    </w:p>
+    <w:p>
+      <w:pPr>
+        <w:spacing w:line="312" w:lineRule="auto"/>
+        <w:jc w:val="both"/>
+        <w:rPr>
+          <w:rFonts w:ascii="Times New Roman" w:cs="Times New Roman" w:eastAsia="Times New Roman" w:hAnsi="Times New Roman"/>
+          <w:sz w:val="24"/>
+          <w:szCs w:val="24"/>
+        </w:rPr>
+      </w:pPr>
+      <w:r>
+        <w:rPr>
+          <w:rFonts w:ascii="Times New Roman" w:cs="Times New Roman" w:eastAsia="Times New Roman" w:hAnsi="Times New Roman"/>
+          <w:b w:val="1"/>
+          <w:sz w:val="24"/>
+          <w:szCs w:val="24"/>
+          <w:rtl w:val="0"/>
+        </w:rPr>
+        <w:t xml:space="preserve">Interviewee</w:t>
+      </w:r>
+      <w:r>
+        <w:rPr>
+          <w:rFonts w:ascii="Times New Roman" w:cs="Times New Roman" w:eastAsia="Times New Roman" w:hAnsi="Times New Roman"/>
+          <w:sz w:val="24"/>
+          <w:szCs w:val="24"/>
+          <w:rtl w:val="0"/>
+        </w:rPr>
+        <w:t xml:space="preserve">: [no response]</w:t>
+      </w:r>
+      <w:r>
+        <w:rPr>
+          <w:rtl w:val="0"/>
+        </w:rPr>
       </w:r>
     </w:p>
     <w:p>
@@ -8454,8 +8489,8 @@
 </file>
 
 <file path=customXML/item1.xml><?xml version="1.0" encoding="utf-8"?>
-<go:gDocsCustomXmlDataStorage xmlns:go="http://customooxmlschemas.google.com/" xmlns:r="http://schemas.openxmlformats.org/officeDocument/2006/relationships" uri="GoogleDocsCustomDataVersion1">
-  <go:docsCustomData xmlns:go="http://customooxmlschemas.google.com/" roundtripDataSignature="AMtx7mhbvCvXN9O+gRq2C3mRJXgiVDjg9A==">AMUW2mV89P3zsUvz1/yMqeMM64936sdWJwnJ98BxUVIw0NzSbq7mofZGTcLo1I6KY6RhBPKqkzCjhrWA24BHSPKsK/DDfOkoiRW6WSWGogXzsvRpNBTWZiI=</go:docsCustomData>
+<go:gDocsCustomXmlDataStorage xmlns:go="http://customooxmlschemas.google.com/" xmlns:r="http://schemas.openxmlformats.org/officeDocument/2006/relationships" uri="GoogleDocsCustomDataVersion2">
+  <go:docsCustomData xmlns:go="http://customooxmlschemas.google.com/" roundtripDataSignature="AMtx7mhbvCvXN9O+gRq2C3mRJXgiVDjg9A==">CgMxLjA4AHIhMV92ZE9DTlNOSkU0STY3V1FmUEFyRDF0V1BfNEJIU2tF</go:docsCustomData>
 </go:gDocsCustomXmlDataStorage>
 </file>
 

</xml_diff>